<commit_message>
almost done with week 6 paper
</commit_message>
<xml_diff>
--- a/Week6_VulnerabilityAssess/BachmeierNTIM7030-6.docx
+++ b/Week6_VulnerabilityAssess/BachmeierNTIM7030-6.docx
@@ -1711,19 +1711,101 @@
       </w:r>
       <w:r>
         <w:lastRenderedPageBreak/>
-        <w:t xml:space="preserve">points (e.g., broken code).  In parallel to standard regression automation, the quality assurance teams need to confirm other permutations of the exploit are unsuccessful.  For example, a cross-site scripting defect existing in the enrollment portal (see Figure 1) via the query string.  </w:t>
-      </w:r>
-    </w:p>
-    <w:p>
-      <w:r>
-        <w:br w:type="page"/>
-      </w:r>
-      <w:r>
-        <w:lastRenderedPageBreak/>
+        <w:t>points (e.g., broken code).  In parallel to standard regression automation, the quality assurance teams need to confirm other permutations of the exploit are unsuccessful.  For example, a cross-site scripting defect existing in the enrollment portal (see Figure 1) via the query string.</w:t>
+      </w:r>
+      <w:r>
+        <w:t xml:space="preserve">  The mitigation checks also need to review other parameters</w:t>
+      </w:r>
+      <w:r>
         <w:t xml:space="preserve"> </w:t>
       </w:r>
-    </w:p>
-    <w:p/>
+      <w:r>
+        <w:t>to that page.</w:t>
+      </w:r>
+    </w:p>
+    <w:p>
+      <w:pPr>
+        <w:pStyle w:val="Heading2"/>
+      </w:pPr>
+      <w:r>
+        <w:t>Respond</w:t>
+      </w:r>
+    </w:p>
+    <w:p>
+      <w:r>
+        <w:t xml:space="preserve"> </w:t>
+      </w:r>
+      <w:r>
+        <w:tab/>
+        <w:t>Many factors influence NCU-F’s requirement to respond publicly about the vulnerability, such as legal and compliance requirements</w:t>
+      </w:r>
+      <w:sdt>
+        <w:sdtPr>
+          <w:id w:val="-1724971374"/>
+          <w:citation/>
+        </w:sdtPr>
+        <w:sdtContent>
+          <w:r>
+            <w:fldChar w:fldCharType="begin"/>
+          </w:r>
+          <w:r>
+            <w:instrText xml:space="preserve"> CITATION Fon14 \l 1033 </w:instrText>
+          </w:r>
+          <w:r>
+            <w:fldChar w:fldCharType="separate"/>
+          </w:r>
+          <w:r>
+            <w:rPr>
+              <w:noProof/>
+            </w:rPr>
+            <w:t xml:space="preserve"> (Fonseca &amp; Ramaswamy, 2014)</w:t>
+          </w:r>
+          <w:r>
+            <w:fldChar w:fldCharType="end"/>
+          </w:r>
+        </w:sdtContent>
+      </w:sdt>
+      <w:r>
+        <w:t xml:space="preserve">.  Where regulatory mandates do not exist, </w:t>
+      </w:r>
+      <w:r>
+        <w:t>the company</w:t>
+      </w:r>
+      <w:r>
+        <w:t xml:space="preserve"> must weigh the ethical obligation to customers and stakeholders to be fully transparent.  If the business attempts to cover up the mistake, only to details leaked to the media, removes substantial </w:t>
+      </w:r>
+      <w:proofErr w:type="gramStart"/>
+      <w:r>
+        <w:t>trust</w:t>
+      </w:r>
+      <w:proofErr w:type="gramEnd"/>
+      <w:r>
+        <w:t xml:space="preserve"> and might irrefutably harm </w:t>
+      </w:r>
+      <w:r>
+        <w:t xml:space="preserve">its </w:t>
+      </w:r>
+      <w:r>
+        <w:t>public image.</w:t>
+      </w:r>
+      <w:r>
+        <w:t xml:space="preserve">  Given the numerous landmines that may exist, the security team should involve members of senior leadership and other stakeholders (e.g., general counsel or public relations).</w:t>
+      </w:r>
+    </w:p>
+    <w:p>
+      <w:pPr>
+        <w:pStyle w:val="Heading2"/>
+      </w:pPr>
+      <w:r>
+        <w:t>Value of Being Proactive</w:t>
+      </w:r>
+    </w:p>
+    <w:p>
+      <w:r>
+        <w:tab/>
+        <w:t>Fundamentally a software vulnerability is like any other application defect.  The sooner the issue is found, the cheaper its resolution will be.  For example, investing in static analysis and other lint checks at build time can prevent the defect from ever leaving the developer’s private workstation.  Meanwhile, reacting to a media crisis adds time pressure and increases employee stress.</w:t>
+      </w:r>
+    </w:p>
     <w:sectPr>
       <w:headerReference w:type="default" r:id="rId10"/>
       <w:pgSz w:w="12240" w:h="15840"/>
@@ -3332,7 +3414,7 @@
     </b:Author>
     <b:Volume>5</b:Volume>
     <b:URL>https://search-ebscohost-com.proxy1.ncu.edu/login.aspx?direct=true&amp;db=bth&amp;AN=102026122&amp;site=eds-live</b:URL>
-    <b:RefOrder>11</b:RefOrder>
+    <b:RefOrder>15</b:RefOrder>
   </b:Source>
   <b:Source>
     <b:Tag>Lam16</b:Tag>
@@ -3357,13 +3439,40 @@
     <b:MonthAccessed>May</b:MonthAccessed>
     <b:DayAccessed>9</b:DayAccessed>
     <b:DOI>https://doi.org/10.1016/j.infoecopol.2016.10.003</b:DOI>
-    <b:RefOrder>35</b:RefOrder>
+    <b:RefOrder>16</b:RefOrder>
+  </b:Source>
+  <b:Source>
+    <b:Tag>Fon14</b:Tag>
+    <b:SourceType>JournalArticle</b:SourceType>
+    <b:Guid>{292A794C-2206-4E9D-B3A7-A2392F198367}</b:Guid>
+    <b:Author>
+      <b:Author>
+        <b:NameList>
+          <b:Person>
+            <b:Last>Fonseca</b:Last>
+            <b:First>S</b:First>
+          </b:Person>
+          <b:Person>
+            <b:Last>Ramaswamy</b:Last>
+            <b:First>M</b:First>
+          </b:Person>
+        </b:NameList>
+      </b:Author>
+    </b:Author>
+    <b:Title>Information technology architecture for optimal reporting</b:Title>
+    <b:JournalName>Issues in Information Systems</b:JournalName>
+    <b:Year>2014</b:Year>
+    <b:Pages>224-234</b:Pages>
+    <b:Volume>15</b:Volume>
+    <b:Issue>1</b:Issue>
+    <b:URL>https://search-ebscohost-com.proxy1.ncu.edu/login.aspx?direct=true&amp;db=edsdoj&amp;AN=edsdoj.5cbbebb4b672422b8f2eddb5c4bf038f&amp;site=eds-live</b:URL>
+    <b:RefOrder>17</b:RefOrder>
   </b:Source>
 </b:Sources>
 </file>
 
 <file path=customXml/itemProps1.xml><?xml version="1.0" encoding="utf-8"?>
-<ds:datastoreItem xmlns:ds="http://schemas.openxmlformats.org/officeDocument/2006/customXml" ds:itemID="{8E5707AE-242E-46DF-B1BF-B997E9DDB5C9}">
+<ds:datastoreItem xmlns:ds="http://schemas.openxmlformats.org/officeDocument/2006/customXml" ds:itemID="{8D38E268-A877-4EC7-BAF4-26308FFBFE59}">
   <ds:schemaRefs>
     <ds:schemaRef ds:uri="http://schemas.openxmlformats.org/officeDocument/2006/bibliography"/>
   </ds:schemaRefs>

</xml_diff>